<commit_message>
Actualizacion FlappyBird y TRexRunner Scroll y Canvas
</commit_message>
<xml_diff>
--- a/Documentacion/Mono_Behaviour_Funciones_Basicas.docx
+++ b/Documentacion/Mono_Behaviour_Funciones_Basicas.docx
@@ -305,6 +305,81 @@
       </w:pPr>
       <w:r>
         <w:t>Se ejecuta cuando se destruye el componente.</w:t>
+      </w:r>
+    </w:p>
+    <w:p>
+      <w:pPr>
+        <w:pStyle w:val="Prrafodelista"/>
+      </w:pPr>
+    </w:p>
+    <w:p>
+      <w:pPr>
+        <w:pStyle w:val="Ttulo2"/>
+      </w:pPr>
+      <w:r>
+        <w:lastRenderedPageBreak/>
+        <w:t xml:space="preserve">Flujo </w:t>
+      </w:r>
+      <w:proofErr w:type="spellStart"/>
+      <w:r>
+        <w:t>Unity</w:t>
+      </w:r>
+      <w:proofErr w:type="spellEnd"/>
+    </w:p>
+    <w:p>
+      <w:r>
+        <w:rPr>
+          <w:noProof/>
+          <w:lang w:eastAsia="es-ES"/>
+        </w:rPr>
+        <w:drawing>
+          <wp:inline distT="0" distB="0" distL="0" distR="0">
+            <wp:extent cx="5400040" cy="7954604"/>
+            <wp:effectExtent l="0" t="0" r="0" b="8890"/>
+            <wp:docPr id="5" name="Imagen 5" descr="Resultado de imagen de unity execution order jpg&quot;"/>
+            <wp:cNvGraphicFramePr>
+              <a:graphicFrameLocks xmlns:a="http://schemas.openxmlformats.org/drawingml/2006/main" noChangeAspect="1"/>
+            </wp:cNvGraphicFramePr>
+            <a:graphic xmlns:a="http://schemas.openxmlformats.org/drawingml/2006/main">
+              <a:graphicData uri="http://schemas.openxmlformats.org/drawingml/2006/picture">
+                <pic:pic xmlns:pic="http://schemas.openxmlformats.org/drawingml/2006/picture">
+                  <pic:nvPicPr>
+                    <pic:cNvPr id="0" name="Picture 28" descr="Resultado de imagen de unity execution order jpg&quot;"/>
+                    <pic:cNvPicPr>
+                      <a:picLocks noChangeAspect="1" noChangeArrowheads="1"/>
+                    </pic:cNvPicPr>
+                  </pic:nvPicPr>
+                  <pic:blipFill>
+                    <a:blip r:embed="rId5">
+                      <a:extLst>
+                        <a:ext uri="{28A0092B-C50C-407E-A947-70E740481C1C}">
+                          <a14:useLocalDpi xmlns:a14="http://schemas.microsoft.com/office/drawing/2010/main" val="0"/>
+                        </a:ext>
+                      </a:extLst>
+                    </a:blip>
+                    <a:srcRect/>
+                    <a:stretch>
+                      <a:fillRect/>
+                    </a:stretch>
+                  </pic:blipFill>
+                  <pic:spPr bwMode="auto">
+                    <a:xfrm>
+                      <a:off x="0" y="0"/>
+                      <a:ext cx="5400040" cy="7954604"/>
+                    </a:xfrm>
+                    <a:prstGeom prst="rect">
+                      <a:avLst/>
+                    </a:prstGeom>
+                    <a:noFill/>
+                    <a:ln>
+                      <a:noFill/>
+                    </a:ln>
+                  </pic:spPr>
+                </pic:pic>
+              </a:graphicData>
+            </a:graphic>
+          </wp:inline>
+        </w:drawing>
       </w:r>
       <w:bookmarkStart w:id="0" w:name="_GoBack"/>
       <w:bookmarkEnd w:id="0"/>
@@ -321,7 +396,7 @@
 
 <file path=word/numbering.xml><?xml version="1.0" encoding="utf-8"?>
 <w:numbering xmlns:wpc="http://schemas.microsoft.com/office/word/2010/wordprocessingCanvas" xmlns:mc="http://schemas.openxmlformats.org/markup-compatibility/2006" xmlns:o="urn:schemas-microsoft-com:office:office" xmlns:r="http://schemas.openxmlformats.org/officeDocument/2006/relationships" xmlns:m="http://schemas.openxmlformats.org/officeDocument/2006/math" xmlns:v="urn:schemas-microsoft-com:vml" xmlns:wp14="http://schemas.microsoft.com/office/word/2010/wordprocessingDrawing" xmlns:wp="http://schemas.openxmlformats.org/drawingml/2006/wordprocessingDrawing" xmlns:w10="urn:schemas-microsoft-com:office:word" xmlns:w="http://schemas.openxmlformats.org/wordprocessingml/2006/main" xmlns:w14="http://schemas.microsoft.com/office/word/2010/wordml" xmlns:w15="http://schemas.microsoft.com/office/word/2012/wordml" xmlns:wpg="http://schemas.microsoft.com/office/word/2010/wordprocessingGroup" xmlns:wpi="http://schemas.microsoft.com/office/word/2010/wordprocessingInk" xmlns:wne="http://schemas.microsoft.com/office/word/2006/wordml" xmlns:wps="http://schemas.microsoft.com/office/word/2010/wordprocessingShape" mc:Ignorable="w14 w15 wp14">
-  <w:abstractNum w:abstractNumId="0" w15:restartNumberingAfterBreak="0">
+  <w:abstractNum w:abstractNumId="0">
     <w:nsid w:val="78C91434"/>
     <w:multiLevelType w:val="hybridMultilevel"/>
     <w:tmpl w:val="8DA2E30E"/>
@@ -828,10 +903,31 @@
       <w:szCs w:val="32"/>
     </w:rPr>
   </w:style>
+  <w:style w:type="paragraph" w:styleId="Ttulo2">
+    <w:name w:val="heading 2"/>
+    <w:basedOn w:val="Normal"/>
+    <w:next w:val="Normal"/>
+    <w:link w:val="Ttulo2Car"/>
+    <w:uiPriority w:val="9"/>
+    <w:unhideWhenUsed/>
+    <w:qFormat/>
+    <w:rsid w:val="00960EED"/>
+    <w:pPr>
+      <w:keepNext/>
+      <w:keepLines/>
+      <w:spacing w:before="40" w:after="0"/>
+      <w:outlineLvl w:val="1"/>
+    </w:pPr>
+    <w:rPr>
+      <w:rFonts w:asciiTheme="majorHAnsi" w:eastAsiaTheme="majorEastAsia" w:hAnsiTheme="majorHAnsi" w:cstheme="majorBidi"/>
+      <w:color w:val="2E74B5" w:themeColor="accent1" w:themeShade="BF"/>
+      <w:sz w:val="26"/>
+      <w:szCs w:val="26"/>
+    </w:rPr>
+  </w:style>
   <w:style w:type="character" w:default="1" w:styleId="Fuentedeprrafopredeter">
     <w:name w:val="Default Paragraph Font"/>
     <w:uiPriority w:val="1"/>
-    <w:semiHidden/>
     <w:unhideWhenUsed/>
   </w:style>
   <w:style w:type="table" w:default="1" w:styleId="Tablanormal">
@@ -877,6 +973,19 @@
       <w:color w:val="2E74B5" w:themeColor="accent1" w:themeShade="BF"/>
       <w:sz w:val="32"/>
       <w:szCs w:val="32"/>
+    </w:rPr>
+  </w:style>
+  <w:style w:type="character" w:customStyle="1" w:styleId="Ttulo2Car">
+    <w:name w:val="Título 2 Car"/>
+    <w:basedOn w:val="Fuentedeprrafopredeter"/>
+    <w:link w:val="Ttulo2"/>
+    <w:uiPriority w:val="9"/>
+    <w:rsid w:val="00960EED"/>
+    <w:rPr>
+      <w:rFonts w:asciiTheme="majorHAnsi" w:eastAsiaTheme="majorEastAsia" w:hAnsiTheme="majorHAnsi" w:cstheme="majorBidi"/>
+      <w:color w:val="2E74B5" w:themeColor="accent1" w:themeShade="BF"/>
+      <w:sz w:val="26"/>
+      <w:szCs w:val="26"/>
     </w:rPr>
   </w:style>
 </w:styles>

</xml_diff>